<commit_message>
Updated report to point to YouTube link.
Had to remove video file, since it was too large for GitHub. This may
have messed up the commit history :(
</commit_message>
<xml_diff>
--- a/src/shapebuilder/Lab Report Files/Andrew Hocking - Lab Project 1 Report - EECS 3311 - 215752835.docx
+++ b/src/shapebuilder/Lab Report Files/Andrew Hocking - Lab Project 1 Report - EECS 3311 - 215752835.docx
@@ -2120,7 +2120,6 @@
       <w:pPr>
         <w:rPr>
           <w:rFonts w:ascii="Calibri" w:hAnsi="Calibri" w:cs="Calibri"/>
-          <w:lang w:val="en-CA"/>
         </w:rPr>
       </w:pPr>
       <w:r>
@@ -2196,22 +2195,14 @@
         <w:rPr>
           <w:rFonts w:ascii="Calibri" w:hAnsi="Calibri" w:cs="Calibri"/>
         </w:rPr>
-        <w:t xml:space="preserve">The application is run by executing the main method of the Starter class. </w:t>
-      </w:r>
-      <w:r>
-        <w:rPr>
-          <w:rFonts w:ascii="Calibri" w:hAnsi="Calibri" w:cs="Calibri"/>
-          <w:lang w:val="en-CA"/>
-        </w:rPr>
-        <w:t xml:space="preserve">Please see the “Shapes App Demo.mov” video file for a demonstration of the </w:t>
-      </w:r>
-      <w:proofErr w:type="spellStart"/>
-      <w:r>
-        <w:rPr>
-          <w:rFonts w:ascii="Calibri" w:hAnsi="Calibri" w:cs="Calibri"/>
-          <w:lang w:val="en-CA"/>
-        </w:rPr>
-        <w:t>application.</w:t>
+        <w:t>The application is run by executing the main method of the Starter class</w:t>
+      </w:r>
+      <w:r>
+        <w:rPr>
+          <w:rFonts w:ascii="Calibri" w:hAnsi="Calibri" w:cs="Calibri"/>
+          <w:lang w:val="en-CA"/>
+        </w:rPr>
+        <w:t>.</w:t>
       </w:r>
       <w:r>
         <w:rPr>
@@ -2220,7 +2211,6 @@
         </w:rPr>
         <w:t xml:space="preserve"> </w:t>
       </w:r>
-      <w:proofErr w:type="spellEnd"/>
       <w:r>
         <w:rPr>
           <w:rFonts w:ascii="Calibri" w:hAnsi="Calibri" w:cs="Calibri"/>
@@ -2246,12 +2236,59 @@
         </w:rPr>
         <w:t xml:space="preserve"> to write and run the code, using JDK 1.8 (Java 8), on macOS 11.2.</w:t>
       </w:r>
-      <w:r>
-        <w:rPr>
-          <w:rFonts w:ascii="Calibri" w:hAnsi="Calibri" w:cs="Calibri"/>
-        </w:rPr>
-        <w:t xml:space="preserve"> </w:t>
-      </w:r>
+    </w:p>
+    <w:p>
+      <w:pPr>
+        <w:rPr>
+          <w:rFonts w:ascii="Calibri" w:hAnsi="Calibri" w:cs="Calibri"/>
+        </w:rPr>
+      </w:pPr>
+    </w:p>
+    <w:p>
+      <w:pPr>
+        <w:rPr>
+          <w:rFonts w:ascii="Calibri" w:hAnsi="Calibri" w:cs="Calibri"/>
+          <w:lang w:val="en-CA"/>
+        </w:rPr>
+      </w:pPr>
+      <w:r>
+        <w:rPr>
+          <w:rFonts w:ascii="Calibri" w:hAnsi="Calibri" w:cs="Calibri"/>
+          <w:lang w:val="en-CA"/>
+        </w:rPr>
+        <w:t xml:space="preserve">Please see </w:t>
+      </w:r>
+      <w:r>
+        <w:rPr>
+          <w:rFonts w:ascii="Calibri" w:hAnsi="Calibri" w:cs="Calibri"/>
+          <w:lang w:val="en-CA"/>
+        </w:rPr>
+        <w:t xml:space="preserve">here </w:t>
+      </w:r>
+      <w:r>
+        <w:rPr>
+          <w:rFonts w:ascii="Calibri" w:hAnsi="Calibri" w:cs="Calibri"/>
+          <w:lang w:val="en-CA"/>
+        </w:rPr>
+        <w:t>for a demonstration of the application</w:t>
+      </w:r>
+      <w:r>
+        <w:rPr>
+          <w:rFonts w:ascii="Calibri" w:hAnsi="Calibri" w:cs="Calibri"/>
+          <w:lang w:val="en-CA"/>
+        </w:rPr>
+        <w:t xml:space="preserve">: </w:t>
+      </w:r>
+      <w:hyperlink r:id="rId10" w:history="1">
+        <w:r>
+          <w:rPr>
+            <w:rStyle w:val="Hyperlink"/>
+            <w:rFonts w:ascii="Calibri" w:hAnsi="Calibri" w:cs="Calibri"/>
+            <w:lang w:val="en-CA"/>
+          </w:rPr>
+          <w:t>https://www.youtube.com/watch?v=r5_3ARmJxLU</w:t>
+        </w:r>
+      </w:hyperlink>
     </w:p>
     <w:p>
       <w:pPr>
@@ -2592,7 +2629,7 @@
       </w:r>
     </w:p>
     <w:sectPr>
-      <w:headerReference w:type="default" r:id="rId10"/>
+      <w:headerReference w:type="default" r:id="rId11"/>
       <w:pgSz w:w="12240" w:h="15840"/>
       <w:pgMar w:top="1440" w:right="1440" w:bottom="1440" w:left="1440" w:header="708" w:footer="708" w:gutter="0"/>
       <w:cols w:space="708"/>
@@ -3720,6 +3757,27 @@
     <w:uiPriority w:val="99"/>
     <w:rsid w:val="00AF0035"/>
   </w:style>
+  <w:style w:type="character" w:styleId="Hyperlink">
+    <w:name w:val="Hyperlink"/>
+    <w:basedOn w:val="DefaultParagraphFont"/>
+    <w:uiPriority w:val="99"/>
+    <w:unhideWhenUsed/>
+    <w:rsid w:val="00D42143"/>
+    <w:rPr>
+      <w:color w:val="0563C1" w:themeColor="hyperlink"/>
+      <w:u w:val="single"/>
+    </w:rPr>
+  </w:style>
+  <w:style w:type="character" w:styleId="UnresolvedMention">
+    <w:name w:val="Unresolved Mention"/>
+    <w:basedOn w:val="DefaultParagraphFont"/>
+    <w:uiPriority w:val="99"/>
+    <w:rsid w:val="00D42143"/>
+    <w:rPr>
+      <w:color w:val="605E5C"/>
+      <w:shd w:val="clear" w:color="auto" w:fill="E1DFDD"/>
+    </w:rPr>
+  </w:style>
 </w:styles>
 </file>
 

</xml_diff>